<commit_message>
updated INSTRUCTIONS and added error checking to run_programs
</commit_message>
<xml_diff>
--- a/INSTRUCTIONS.docx
+++ b/INSTRUCTIONS.docx
@@ -222,6 +222,14 @@
         </w:rPr>
         <w:t xml:space="preserve"> </w:t>
       </w:r>
+      <w:r>
+        <w:rPr>
+          <w:rFonts w:ascii="Lucida Console" w:eastAsia="Times New Roman" w:hAnsi="Lucida Console" w:cs="Courier New"/>
+          <w:sz w:val="28"/>
+          <w:szCs w:val="28"/>
+        </w:rPr>
+        <w:t xml:space="preserve">Press the ‘Tab’ key to autocomplete. </w:t>
+      </w:r>
     </w:p>
     <w:p>
       <w:pPr>
@@ -348,8 +356,6 @@
         </w:rPr>
         <w:t xml:space="preserve"> folder.)</w:t>
       </w:r>
-      <w:bookmarkStart w:id="0" w:name="_GoBack"/>
-      <w:bookmarkEnd w:id="0"/>
     </w:p>
     <w:p>
       <w:pPr>
@@ -445,6 +451,24 @@
         </w:rPr>
         <w:t xml:space="preserve"> folder) would you like to run Program 2 on (identify and sort by reference words)?</w:t>
       </w:r>
+      <w:r>
+        <w:rPr>
+          <w:rFonts w:ascii="Lucida Console" w:eastAsia="Times New Roman" w:hAnsi="Lucida Console" w:cs="Courier New"/>
+          <w:sz w:val="28"/>
+          <w:szCs w:val="28"/>
+        </w:rPr>
+        <w:t xml:space="preserve"> </w:t>
+      </w:r>
+      <w:r>
+        <w:rPr>
+          <w:rFonts w:ascii="Lucida Console" w:eastAsia="Times New Roman" w:hAnsi="Lucida Console" w:cs="Courier New"/>
+          <w:sz w:val="28"/>
+          <w:szCs w:val="28"/>
+        </w:rPr>
+        <w:t xml:space="preserve">Press the ‘Tab’ key to autocomplete. </w:t>
+      </w:r>
+      <w:bookmarkStart w:id="0" w:name="_GoBack"/>
+      <w:bookmarkEnd w:id="0"/>
     </w:p>
     <w:p>
       <w:pPr>
@@ -462,7 +486,23 @@
           <w:sz w:val="24"/>
           <w:szCs w:val="24"/>
         </w:rPr>
-        <w:t xml:space="preserve">Enter the name of the document making sure to have the .docx extension (e.g. </w:t>
+        <w:t xml:space="preserve">Enter the name of the document making sure to have the </w:t>
+      </w:r>
+      <w:r>
+        <w:rPr>
+          <w:rFonts w:ascii="Segoe UI" w:eastAsia="Times New Roman" w:hAnsi="Segoe UI" w:cs="Segoe UI"/>
+          <w:sz w:val="24"/>
+          <w:szCs w:val="24"/>
+        </w:rPr>
+        <w:t>.docx</w:t>
+      </w:r>
+      <w:r>
+        <w:rPr>
+          <w:rFonts w:ascii="Times New Roman" w:eastAsia="Times New Roman" w:hAnsi="Times New Roman" w:cs="Times New Roman"/>
+          <w:sz w:val="24"/>
+          <w:szCs w:val="24"/>
+        </w:rPr>
+        <w:t xml:space="preserve"> extension (e.g. </w:t>
       </w:r>
       <w:r>
         <w:rPr>
@@ -708,7 +748,7 @@
       </w:pPr>
     </w:pPrDefault>
   </w:docDefaults>
-  <w:latentStyles w:defLockedState="0" w:defUIPriority="99" w:defSemiHidden="0" w:defUnhideWhenUsed="0" w:defQFormat="0" w:count="375">
+  <w:latentStyles w:defLockedState="0" w:defUIPriority="99" w:defSemiHidden="0" w:defUnhideWhenUsed="0" w:defQFormat="0" w:count="377">
     <w:lsdException w:name="Normal" w:uiPriority="0" w:qFormat="1"/>
     <w:lsdException w:name="heading 1" w:uiPriority="9" w:qFormat="1"/>
     <w:lsdException w:name="heading 2" w:semiHidden="1" w:uiPriority="9" w:unhideWhenUsed="1" w:qFormat="1"/>
@@ -814,7 +854,6 @@
     <w:lsdException w:name="HTML Sample" w:semiHidden="1" w:unhideWhenUsed="1"/>
     <w:lsdException w:name="HTML Typewriter" w:semiHidden="1" w:unhideWhenUsed="1"/>
     <w:lsdException w:name="HTML Variable" w:semiHidden="1" w:unhideWhenUsed="1"/>
-    <w:lsdException w:name="Normal Table" w:semiHidden="1" w:unhideWhenUsed="1"/>
     <w:lsdException w:name="annotation subject" w:semiHidden="1" w:unhideWhenUsed="1"/>
     <w:lsdException w:name="No List" w:semiHidden="1" w:unhideWhenUsed="1"/>
     <w:lsdException w:name="Outline List 1" w:semiHidden="1" w:unhideWhenUsed="1"/>
@@ -860,11 +899,9 @@
     <w:lsdException w:name="Table Subtle 1" w:semiHidden="1" w:unhideWhenUsed="1"/>
     <w:lsdException w:name="Table Subtle 2" w:semiHidden="1" w:unhideWhenUsed="1"/>
     <w:lsdException w:name="Table Web 1" w:semiHidden="1" w:unhideWhenUsed="1"/>
-    <w:lsdException w:name="Table Web 2" w:semiHidden="1" w:unhideWhenUsed="1"/>
     <w:lsdException w:name="Table Web 3" w:semiHidden="1" w:unhideWhenUsed="1"/>
     <w:lsdException w:name="Balloon Text" w:semiHidden="1" w:unhideWhenUsed="1"/>
     <w:lsdException w:name="Table Grid" w:uiPriority="39"/>
-    <w:lsdException w:name="Table Theme" w:semiHidden="1" w:unhideWhenUsed="1"/>
     <w:lsdException w:name="Placeholder Text" w:semiHidden="1"/>
     <w:lsdException w:name="No Spacing" w:uiPriority="1" w:qFormat="1"/>
     <w:lsdException w:name="Light Shading" w:uiPriority="60"/>
@@ -1084,10 +1121,13 @@
     <w:lsdException w:name="Smart Hyperlink" w:semiHidden="1" w:unhideWhenUsed="1"/>
     <w:lsdException w:name="Hashtag" w:semiHidden="1" w:unhideWhenUsed="1"/>
     <w:lsdException w:name="Unresolved Mention" w:semiHidden="1" w:unhideWhenUsed="1"/>
+    <w:lsdException w:name="Smart Link" w:semiHidden="1" w:unhideWhenUsed="1"/>
+    <w:lsdException w:name="Smart Link Error" w:semiHidden="1" w:unhideWhenUsed="1"/>
   </w:latentStyles>
   <w:style w:type="paragraph" w:default="1" w:styleId="Normal">
     <w:name w:val="Normal"/>
     <w:qFormat/>
+    <w:rsid w:val="008D207A"/>
   </w:style>
   <w:style w:type="character" w:default="1" w:styleId="DefaultParagraphFont">
     <w:name w:val="Default Paragraph Font"/>

</xml_diff>